<commit_message>
Minor updates to format
</commit_message>
<xml_diff>
--- a/glossary.docx
+++ b/glossary.docx
@@ -4355,7 +4355,16 @@
         </w:numPr>
       </w:pPr>
       <w:r>
-        <w:t xml:space="preserve">** Open Scholarly Communication in the European Research Area for Social Science and Humanities (OPERAS) -** A project to coordinate and pool university-led scholarly communication activities in Europe in the Social Sciences and Humanities, in view of enabling Open Science as the standard practice.</w:t>
+        <w:rPr>
+          <w:b/>
+        </w:rPr>
+        <w:t xml:space="preserve">Open Scholarly Communication in the European Research Area for Social Science and Humanities (OPERAS) -</w:t>
+      </w:r>
+      <w:r>
+        <w:t xml:space="preserve"> </w:t>
+      </w:r>
+      <w:r>
+        <w:t xml:space="preserve">A project to coordinate and pool university-led scholarly communication activities in Europe in the Social Sciences and Humanities, in view of enabling Open Science as the standard practice.</w:t>
       </w:r>
     </w:p>
     <w:p>
@@ -4468,7 +4477,16 @@
         </w:numPr>
       </w:pPr>
       <w:r>
-        <w:t xml:space="preserve">** Red de Revistas Científicas de América Latina y El Caribe, España y Portugal (REDALYC) -** A bibliographic database and a digital library of Open Access journals, supported by the Universidad Autónoma del Estado de México with the help of numerous other higher education institutions and information systems;</w:t>
+        <w:rPr>
+          <w:b/>
+        </w:rPr>
+        <w:t xml:space="preserve">Red de Revistas Científicas de América Latina y El Caribe, España y Portugal (REDALYC) -</w:t>
+      </w:r>
+      <w:r>
+        <w:t xml:space="preserve"> </w:t>
+      </w:r>
+      <w:r>
+        <w:t xml:space="preserve">A bibliographic database and a digital library of Open Access journals, supported by the Universidad Autónoma del Estado de México with the help of numerous other higher education institutions and information systems;</w:t>
       </w:r>
       <w:r>
         <w:t xml:space="preserve"> </w:t>

</xml_diff>